<commit_message>
Poprawki w drugim referacie(sbvr rules)
</commit_message>
<xml_diff>
--- a/ref/Ref2-sbvr_rules.docx
+++ b/ref/Ref2-sbvr_rules.docx
@@ -135,7 +135,7 @@
           <w:sz w:val="28"/>
           <w:szCs w:val="28"/>
         </w:rPr>
-        <w:t xml:space="preserve">[1] jest standardem </w:t>
+        <w:t xml:space="preserve"> jest standardem </w:t>
       </w:r>
       <w:proofErr w:type="spellStart"/>
       <w:r>
@@ -171,7 +171,47 @@
           <w:sz w:val="28"/>
           <w:szCs w:val="28"/>
         </w:rPr>
-        <w:t xml:space="preserve"> Group(OMG), którego celem jest dostarczenie podstaw do formalnego i szczegółowego opisu złożonych konceptów w języku naturalnym. Celem SBVR jest formalizacja złożonych reguł opisujących funkcjonowanie np. instytucji lub korporacji. SBVR, ze względu na dużą formalność, może być łatwo interpretowany przez systemy komputerowe. </w:t>
+        <w:t xml:space="preserve"> Group(OMG), którego celem jest dostarczenie podstaw do formalnego i szczegółowego opisu złożonych konceptów w języku naturalnym. Celem SBVR jest formalizacja złożonych reguł opisujących funkcjonowanie np. instytucji lub korporacji. SBVR, ze względu na dużą formalność, może być łatwo interpretowany przez systemy komputerowe.</w:t>
+      </w:r>
+      <w:r>
+        <w:rPr>
+          <w:rFonts w:ascii="Times New Roman" w:hAnsi="Times New Roman" w:cs="Times New Roman"/>
+          <w:sz w:val="28"/>
+          <w:szCs w:val="28"/>
+        </w:rPr>
+        <w:t xml:space="preserve"> </w:t>
+      </w:r>
+      <w:r>
+        <w:rPr>
+          <w:rFonts w:ascii="Times New Roman" w:hAnsi="Times New Roman" w:cs="Times New Roman"/>
+          <w:sz w:val="28"/>
+          <w:szCs w:val="28"/>
+        </w:rPr>
+        <w:t xml:space="preserve">SBVR definiuje słownik i zasady konieczne do dokumentowania </w:t>
+      </w:r>
+      <w:r>
+        <w:rPr>
+          <w:rFonts w:ascii="Times New Roman" w:hAnsi="Times New Roman" w:cs="Times New Roman"/>
+          <w:sz w:val="28"/>
+          <w:szCs w:val="28"/>
+        </w:rPr>
+        <w:t>semantyk słowników biznesowych, faktów biznesowych i reguł biznesowych. Dzięki SBVR, reguły biznesowe rządzące daną organizacją stają się przystępne dla oprogramowania wspierającego analizę i modelowanie , jak  i zautomatyzowanych systemów decyzyjnych.</w:t>
+      </w:r>
+      <w:r>
+        <w:rPr>
+          <w:rFonts w:ascii="Times New Roman" w:hAnsi="Times New Roman" w:cs="Times New Roman"/>
+          <w:sz w:val="28"/>
+          <w:szCs w:val="28"/>
+        </w:rPr>
+        <w:t xml:space="preserve"> Można nazwać SBVR logiką formalną z interfejsem w języku naturalnym.</w:t>
+      </w:r>
+      <w:r>
+        <w:rPr>
+          <w:rFonts w:ascii="Times New Roman" w:hAnsi="Times New Roman" w:cs="Times New Roman"/>
+          <w:sz w:val="28"/>
+          <w:szCs w:val="28"/>
+        </w:rPr>
+        <w:t xml:space="preserve"> </w:t>
       </w:r>
     </w:p>
     <w:p>
@@ -189,23 +229,87 @@
           <w:szCs w:val="28"/>
         </w:rPr>
         <w:tab/>
-        <w:t xml:space="preserve">SBVR definiuje słownik i zasady konieczne do dokumentowania </w:t>
-      </w:r>
-      <w:r>
-        <w:rPr>
-          <w:rFonts w:ascii="Times New Roman" w:hAnsi="Times New Roman" w:cs="Times New Roman"/>
-          <w:sz w:val="28"/>
-          <w:szCs w:val="28"/>
-        </w:rPr>
-        <w:t>semantyk słowników biznesowych, faktów biznesowych i reguł biznesowych. Dzięki SBVR, reguły biznesowe rządzące daną organizacją stają się przystępne dla oprogramowania wspierającego analizę i modelowanie , jak  i zautomatyzowanych systemów decyzyjnych.</w:t>
-      </w:r>
-      <w:r>
-        <w:rPr>
-          <w:rFonts w:ascii="Times New Roman" w:hAnsi="Times New Roman" w:cs="Times New Roman"/>
-          <w:sz w:val="28"/>
-          <w:szCs w:val="28"/>
-        </w:rPr>
-        <w:t xml:space="preserve"> Można nazwać SBVR logiką formalną z interfejsem w języku naturalnym.</w:t>
+        <w:t>Reguły biznesowe pełnią ważną rolę przy definiowaniu semantyk biznesowych.</w:t>
+      </w:r>
+      <w:r>
+        <w:rPr>
+          <w:rFonts w:ascii="Times New Roman" w:hAnsi="Times New Roman" w:cs="Times New Roman"/>
+          <w:sz w:val="28"/>
+          <w:szCs w:val="28"/>
+        </w:rPr>
+        <w:t xml:space="preserve"> Co ciekawe stanowią one jednak dość małą część SBVR, szczególnie w porównaniu do słownika biznesowego, który w przeciwieństwie do reguł może być wielokrotnie wykorzystany w innych aspektach modelowania biznesowego. Reguły biznesowe reprezentują </w:t>
+      </w:r>
+      <w:r>
+        <w:rPr>
+          <w:rFonts w:ascii="Times New Roman" w:hAnsi="Times New Roman" w:cs="Times New Roman"/>
+          <w:sz w:val="28"/>
+          <w:szCs w:val="28"/>
+        </w:rPr>
+        <w:t>sposób w jaki organizacja może zarządzać swoim przedsięwzi</w:t>
+      </w:r>
+      <w:r>
+        <w:rPr>
+          <w:rFonts w:ascii="Times New Roman" w:hAnsi="Times New Roman" w:cs="Times New Roman"/>
+          <w:sz w:val="28"/>
+          <w:szCs w:val="28"/>
+        </w:rPr>
+        <w:t>ęciem poprzez definiowanie sposo</w:t>
+      </w:r>
+      <w:r>
+        <w:rPr>
+          <w:rFonts w:ascii="Times New Roman" w:hAnsi="Times New Roman" w:cs="Times New Roman"/>
+          <w:sz w:val="28"/>
+          <w:szCs w:val="28"/>
+        </w:rPr>
+        <w:t>b</w:t>
+      </w:r>
+      <w:r>
+        <w:rPr>
+          <w:rFonts w:ascii="Times New Roman" w:hAnsi="Times New Roman" w:cs="Times New Roman"/>
+          <w:sz w:val="28"/>
+          <w:szCs w:val="28"/>
+        </w:rPr>
+        <w:t>ów</w:t>
+      </w:r>
+      <w:r>
+        <w:rPr>
+          <w:rFonts w:ascii="Times New Roman" w:hAnsi="Times New Roman" w:cs="Times New Roman"/>
+          <w:sz w:val="28"/>
+          <w:szCs w:val="28"/>
+        </w:rPr>
+        <w:t xml:space="preserve"> na osiągnięcie jej celów biznesowych.</w:t>
+      </w:r>
+      <w:r>
+        <w:rPr>
+          <w:rFonts w:ascii="Times New Roman" w:hAnsi="Times New Roman" w:cs="Times New Roman"/>
+          <w:sz w:val="28"/>
+          <w:szCs w:val="28"/>
+        </w:rPr>
+        <w:t xml:space="preserve"> Celem przyświecającym regułom biznesowym jest opisywanie samego biznesu, a nie służących mu systemów IT. Taki opis powinien być zrozumiały dla ludzi związanych z biznesem, niekoniecznie </w:t>
+      </w:r>
+      <w:r>
+        <w:rPr>
+          <w:rFonts w:ascii="Times New Roman" w:hAnsi="Times New Roman" w:cs="Times New Roman"/>
+          <w:sz w:val="28"/>
+          <w:szCs w:val="28"/>
+        </w:rPr>
+        <w:t>posiadających jakąkolwiek wiedzę na temat systemów komputerowych. Dlatego reguły biznesowe pisane</w:t>
+      </w:r>
+      <w:r>
+        <w:rPr>
+          <w:rFonts w:ascii="Times New Roman" w:hAnsi="Times New Roman" w:cs="Times New Roman"/>
+          <w:sz w:val="28"/>
+          <w:szCs w:val="28"/>
+        </w:rPr>
+        <w:t xml:space="preserve"> są</w:t>
+      </w:r>
+      <w:r>
+        <w:rPr>
+          <w:rFonts w:ascii="Times New Roman" w:hAnsi="Times New Roman" w:cs="Times New Roman"/>
+          <w:sz w:val="28"/>
+          <w:szCs w:val="28"/>
+        </w:rPr>
+        <w:t xml:space="preserve"> w sformalizowanym języku naturalnym, zrozumiałym dla każdego.</w:t>
       </w:r>
       <w:r>
         <w:rPr>
@@ -231,39 +335,183 @@
           <w:szCs w:val="28"/>
         </w:rPr>
         <w:tab/>
-        <w:t>Reguły biznesowe pełnią ważną rolę przy definiowaniu semantyk biznesowych.</w:t>
-      </w:r>
-      <w:r>
-        <w:rPr>
-          <w:rFonts w:ascii="Times New Roman" w:hAnsi="Times New Roman" w:cs="Times New Roman"/>
-          <w:sz w:val="28"/>
-          <w:szCs w:val="28"/>
-        </w:rPr>
-        <w:t xml:space="preserve"> Co ciekawe stanowią one jednak dość małą część SBVR, szczególnie w porównaniu do słownika biznesowego, który w przeciwieństwie do reguł może być wielokrotnie wykorzystany w innych aspektach modelowania biznesowego. Reguły biznesowe reprezentują </w:t>
-      </w:r>
-      <w:r>
-        <w:rPr>
-          <w:rFonts w:ascii="Times New Roman" w:hAnsi="Times New Roman" w:cs="Times New Roman"/>
-          <w:sz w:val="28"/>
-          <w:szCs w:val="28"/>
-        </w:rPr>
-        <w:t>sposób w jaki organizacja może zarządzać swoim przedsięwzięciem poprzez definiowanie sposób na osiągnięcie jej celów biznesowych.</w:t>
-      </w:r>
-      <w:r>
-        <w:rPr>
-          <w:rFonts w:ascii="Times New Roman" w:hAnsi="Times New Roman" w:cs="Times New Roman"/>
-          <w:sz w:val="28"/>
-          <w:szCs w:val="28"/>
-        </w:rPr>
-        <w:t xml:space="preserve"> Celem przyświecającym regułom biznesowym jest opisywanie samego biznesu, a nie służących mu systemów IT. Taki opis powinien być zrozumiały dla ludzi związanych z biznesem, niekoniecznie </w:t>
-      </w:r>
-      <w:r>
-        <w:rPr>
-          <w:rFonts w:ascii="Times New Roman" w:hAnsi="Times New Roman" w:cs="Times New Roman"/>
-          <w:sz w:val="28"/>
-          <w:szCs w:val="28"/>
-        </w:rPr>
-        <w:t>posiadających jakąkolwiek wiedzę na temat systemów komputerowych. Dlatego reguły biznesowe pisane w sformalizowanym języku naturalnym, zrozumiałym dla każdego.</w:t>
+      </w:r>
+      <w:r>
+        <w:rPr>
+          <w:rFonts w:ascii="Times New Roman" w:hAnsi="Times New Roman" w:cs="Times New Roman"/>
+          <w:sz w:val="28"/>
+          <w:szCs w:val="28"/>
+        </w:rPr>
+        <w:t xml:space="preserve">Główna myśl przyświecająca regułom biznesowym jest następująca: „Reguły są budowane na podstawie faktów. Fakty są budowane na podstawie </w:t>
+      </w:r>
+      <w:proofErr w:type="spellStart"/>
+      <w:r>
+        <w:rPr>
+          <w:rFonts w:ascii="Times New Roman" w:hAnsi="Times New Roman" w:cs="Times New Roman"/>
+          <w:sz w:val="28"/>
+          <w:szCs w:val="28"/>
+        </w:rPr>
+        <w:t>termów</w:t>
+      </w:r>
+      <w:proofErr w:type="spellEnd"/>
+      <w:r>
+        <w:rPr>
+          <w:rFonts w:ascii="Times New Roman" w:hAnsi="Times New Roman" w:cs="Times New Roman"/>
+          <w:sz w:val="28"/>
+          <w:szCs w:val="28"/>
+        </w:rPr>
+        <w:t>”.</w:t>
+      </w:r>
+      <w:r>
+        <w:rPr>
+          <w:rFonts w:ascii="Times New Roman" w:hAnsi="Times New Roman" w:cs="Times New Roman"/>
+          <w:sz w:val="28"/>
+          <w:szCs w:val="28"/>
+        </w:rPr>
+        <w:t xml:space="preserve"> Zgodnie z tą zasadą reguły biznesowe budowane są na podstawie konceptów czasownikowych , które z kolei budowane są na podstawie konceptów rzeczownikowych. Koncepty rzeczownikowe są z kolei wyrażone przez termy. Zarówno koncepty czasownikowe, jak i rzeczownikowe są częścią słownik</w:t>
+      </w:r>
+      <w:r>
+        <w:rPr>
+          <w:rFonts w:ascii="Times New Roman" w:hAnsi="Times New Roman" w:cs="Times New Roman"/>
+          <w:sz w:val="28"/>
+          <w:szCs w:val="28"/>
+        </w:rPr>
+        <w:t>a</w:t>
+      </w:r>
+      <w:r>
+        <w:rPr>
+          <w:rFonts w:ascii="Times New Roman" w:hAnsi="Times New Roman" w:cs="Times New Roman"/>
+          <w:sz w:val="28"/>
+          <w:szCs w:val="28"/>
+        </w:rPr>
+        <w:t xml:space="preserve"> biznesowego SBVR.</w:t>
+      </w:r>
+      <w:r>
+        <w:rPr>
+          <w:rFonts w:ascii="Times New Roman" w:hAnsi="Times New Roman" w:cs="Times New Roman"/>
+          <w:sz w:val="28"/>
+          <w:szCs w:val="28"/>
+        </w:rPr>
+        <w:t xml:space="preserve"> </w:t>
+      </w:r>
+      <w:r>
+        <w:rPr>
+          <w:rFonts w:ascii="Times New Roman" w:hAnsi="Times New Roman" w:cs="Times New Roman"/>
+          <w:sz w:val="28"/>
+          <w:szCs w:val="28"/>
+        </w:rPr>
+        <w:t>W celach formalizacji, r</w:t>
+      </w:r>
+      <w:r>
+        <w:rPr>
+          <w:rFonts w:ascii="Times New Roman" w:hAnsi="Times New Roman" w:cs="Times New Roman"/>
+          <w:sz w:val="28"/>
+          <w:szCs w:val="28"/>
+        </w:rPr>
+        <w:t xml:space="preserve">eguły biznesowe wyrażone są przy użyciu </w:t>
+      </w:r>
+      <w:r>
+        <w:rPr>
+          <w:rFonts w:ascii="Times New Roman" w:hAnsi="Times New Roman" w:cs="Times New Roman"/>
+          <w:sz w:val="28"/>
+          <w:szCs w:val="28"/>
+        </w:rPr>
+        <w:t xml:space="preserve">logiki modalnej, w szczególności </w:t>
+      </w:r>
+      <w:r>
+        <w:rPr>
+          <w:rFonts w:ascii="Times New Roman" w:hAnsi="Times New Roman" w:cs="Times New Roman"/>
+          <w:sz w:val="28"/>
+          <w:szCs w:val="28"/>
+        </w:rPr>
+        <w:t xml:space="preserve">modalności </w:t>
+      </w:r>
+      <w:proofErr w:type="spellStart"/>
+      <w:r>
+        <w:rPr>
+          <w:rFonts w:ascii="Times New Roman" w:hAnsi="Times New Roman" w:cs="Times New Roman"/>
+          <w:sz w:val="28"/>
+          <w:szCs w:val="28"/>
+        </w:rPr>
+        <w:t>aletycznej</w:t>
+      </w:r>
+      <w:proofErr w:type="spellEnd"/>
+      <w:r>
+        <w:rPr>
+          <w:rFonts w:ascii="Times New Roman" w:hAnsi="Times New Roman" w:cs="Times New Roman"/>
+          <w:sz w:val="28"/>
+          <w:szCs w:val="28"/>
+        </w:rPr>
+        <w:t xml:space="preserve">  lub modalności deontycznej. Modalność </w:t>
+      </w:r>
+      <w:proofErr w:type="spellStart"/>
+      <w:r>
+        <w:rPr>
+          <w:rFonts w:ascii="Times New Roman" w:hAnsi="Times New Roman" w:cs="Times New Roman"/>
+          <w:sz w:val="28"/>
+          <w:szCs w:val="28"/>
+        </w:rPr>
+        <w:t>aletyczna</w:t>
+      </w:r>
+      <w:proofErr w:type="spellEnd"/>
+      <w:r>
+        <w:rPr>
+          <w:rFonts w:ascii="Times New Roman" w:hAnsi="Times New Roman" w:cs="Times New Roman"/>
+          <w:sz w:val="28"/>
+          <w:szCs w:val="28"/>
+        </w:rPr>
+        <w:t xml:space="preserve"> formułuje związki </w:t>
+      </w:r>
+      <w:r>
+        <w:rPr>
+          <w:rFonts w:ascii="Times New Roman" w:hAnsi="Times New Roman" w:cs="Times New Roman"/>
+          <w:sz w:val="28"/>
+          <w:szCs w:val="28"/>
+        </w:rPr>
+        <w:lastRenderedPageBreak/>
+        <w:t>między pojęciami możliwości i konieczności</w:t>
+      </w:r>
+      <w:r>
+        <w:rPr>
+          <w:rFonts w:ascii="Times New Roman" w:hAnsi="Times New Roman" w:cs="Times New Roman"/>
+          <w:sz w:val="28"/>
+          <w:szCs w:val="28"/>
+        </w:rPr>
+        <w:t xml:space="preserve">. W </w:t>
+      </w:r>
+      <w:r>
+        <w:rPr>
+          <w:rFonts w:ascii="Times New Roman" w:hAnsi="Times New Roman" w:cs="Times New Roman"/>
+          <w:sz w:val="28"/>
+          <w:szCs w:val="28"/>
+        </w:rPr>
+        <w:t xml:space="preserve"> </w:t>
+      </w:r>
+      <w:r>
+        <w:rPr>
+          <w:rFonts w:ascii="Times New Roman" w:hAnsi="Times New Roman" w:cs="Times New Roman"/>
+          <w:sz w:val="28"/>
+          <w:szCs w:val="28"/>
+        </w:rPr>
+        <w:t xml:space="preserve">SBVR wykorzystane są dwa </w:t>
+      </w:r>
+      <w:proofErr w:type="spellStart"/>
+      <w:r>
+        <w:rPr>
+          <w:rFonts w:ascii="Times New Roman" w:hAnsi="Times New Roman" w:cs="Times New Roman"/>
+          <w:sz w:val="28"/>
+          <w:szCs w:val="28"/>
+        </w:rPr>
+        <w:t>aletyczne</w:t>
+      </w:r>
+      <w:proofErr w:type="spellEnd"/>
+      <w:r>
+        <w:rPr>
+          <w:rFonts w:ascii="Times New Roman" w:hAnsi="Times New Roman" w:cs="Times New Roman"/>
+          <w:sz w:val="28"/>
+          <w:szCs w:val="28"/>
+        </w:rPr>
+        <w:t xml:space="preserve"> operatory modalne, opisujące strukturalne reguły biznesowe: </w:t>
       </w:r>
       <w:r>
         <w:rPr>
@@ -278,13 +526,15 @@
       <w:pPr>
         <w:rPr>
           <w:rFonts w:ascii="Times New Roman" w:hAnsi="Times New Roman" w:cs="Times New Roman"/>
-          <w:sz w:val="28"/>
-          <w:szCs w:val="28"/>
-        </w:rPr>
-      </w:pPr>
-      <w:r>
-        <w:rPr>
-          <w:rFonts w:ascii="Times New Roman" w:hAnsi="Times New Roman" w:cs="Times New Roman"/>
+          <w:i/>
+          <w:sz w:val="28"/>
+          <w:szCs w:val="28"/>
+        </w:rPr>
+      </w:pPr>
+      <w:r>
+        <w:rPr>
+          <w:rFonts w:ascii="Times New Roman" w:hAnsi="Times New Roman" w:cs="Times New Roman"/>
+          <w:i/>
           <w:sz w:val="28"/>
           <w:szCs w:val="28"/>
         </w:rPr>
@@ -296,144 +546,87 @@
           <w:sz w:val="28"/>
           <w:szCs w:val="28"/>
         </w:rPr>
-        <w:t xml:space="preserve">Główna myśl przyświecająca regułom biznesowym jest następująca: „Reguły są budowane na podstawie faktów. Fakty są budowane na podstawie </w:t>
-      </w:r>
-      <w:proofErr w:type="spellStart"/>
-      <w:r>
-        <w:rPr>
-          <w:rFonts w:ascii="Times New Roman" w:hAnsi="Times New Roman" w:cs="Times New Roman"/>
-          <w:sz w:val="28"/>
-          <w:szCs w:val="28"/>
-        </w:rPr>
-        <w:t>termów</w:t>
-      </w:r>
-      <w:proofErr w:type="spellEnd"/>
-      <w:r>
-        <w:rPr>
-          <w:rFonts w:ascii="Times New Roman" w:hAnsi="Times New Roman" w:cs="Times New Roman"/>
-          <w:sz w:val="28"/>
-          <w:szCs w:val="28"/>
-        </w:rPr>
-        <w:t>”.</w:t>
-      </w:r>
-      <w:r>
-        <w:rPr>
-          <w:rFonts w:ascii="Times New Roman" w:hAnsi="Times New Roman" w:cs="Times New Roman"/>
-          <w:sz w:val="28"/>
-          <w:szCs w:val="28"/>
-        </w:rPr>
-        <w:t xml:space="preserve"> Zgodnie z tą zasadą reguły biznesowe budowane są na podstawie konceptów czasownikowych , które z kolei budowane są na podstawie konceptów rzeczownikowych. Koncepty rzeczownikowe są z kolei wyrażone przez termy. Zarówno koncepty czasownikowe, jak i rzeczownikowe są częścią słownik biznesowego SBVR.</w:t>
-      </w:r>
-      <w:r>
-        <w:rPr>
-          <w:rFonts w:ascii="Times New Roman" w:hAnsi="Times New Roman" w:cs="Times New Roman"/>
+        <w:t xml:space="preserve">Jest konieczne, że …  ang. </w:t>
+      </w:r>
+      <w:proofErr w:type="spellStart"/>
+      <w:r>
+        <w:rPr>
+          <w:rFonts w:ascii="Times New Roman" w:hAnsi="Times New Roman" w:cs="Times New Roman"/>
+          <w:i/>
+          <w:sz w:val="28"/>
+          <w:szCs w:val="28"/>
+        </w:rPr>
+        <w:t>it</w:t>
+      </w:r>
+      <w:proofErr w:type="spellEnd"/>
+      <w:r>
+        <w:rPr>
+          <w:rFonts w:ascii="Times New Roman" w:hAnsi="Times New Roman" w:cs="Times New Roman"/>
+          <w:i/>
           <w:sz w:val="28"/>
           <w:szCs w:val="28"/>
         </w:rPr>
         <w:t xml:space="preserve"> </w:t>
       </w:r>
-      <w:r>
-        <w:rPr>
-          <w:rFonts w:ascii="Times New Roman" w:hAnsi="Times New Roman" w:cs="Times New Roman"/>
-          <w:sz w:val="28"/>
-          <w:szCs w:val="28"/>
-        </w:rPr>
-        <w:t xml:space="preserve">Reguły biznesowe wyrażone są przy użyciu modalności </w:t>
-      </w:r>
-      <w:proofErr w:type="spellStart"/>
-      <w:r>
-        <w:rPr>
-          <w:rFonts w:ascii="Times New Roman" w:hAnsi="Times New Roman" w:cs="Times New Roman"/>
-          <w:sz w:val="28"/>
-          <w:szCs w:val="28"/>
-        </w:rPr>
-        <w:t>aletycznej</w:t>
-      </w:r>
-      <w:proofErr w:type="spellEnd"/>
-      <w:r>
-        <w:rPr>
-          <w:rFonts w:ascii="Times New Roman" w:hAnsi="Times New Roman" w:cs="Times New Roman"/>
-          <w:sz w:val="28"/>
-          <w:szCs w:val="28"/>
-        </w:rPr>
-        <w:t xml:space="preserve">  lub modalności deontycznej. Modalność </w:t>
-      </w:r>
-      <w:proofErr w:type="spellStart"/>
-      <w:r>
-        <w:rPr>
-          <w:rFonts w:ascii="Times New Roman" w:hAnsi="Times New Roman" w:cs="Times New Roman"/>
-          <w:sz w:val="28"/>
-          <w:szCs w:val="28"/>
-        </w:rPr>
-        <w:t>aletyczna</w:t>
-      </w:r>
-      <w:proofErr w:type="spellEnd"/>
-      <w:r>
-        <w:rPr>
-          <w:rFonts w:ascii="Times New Roman" w:hAnsi="Times New Roman" w:cs="Times New Roman"/>
-          <w:sz w:val="28"/>
-          <w:szCs w:val="28"/>
-        </w:rPr>
-        <w:t xml:space="preserve"> formułuje związki między pojęciami możliwości i konieczności</w:t>
-      </w:r>
-      <w:r>
-        <w:rPr>
-          <w:rFonts w:ascii="Times New Roman" w:hAnsi="Times New Roman" w:cs="Times New Roman"/>
-          <w:sz w:val="28"/>
-          <w:szCs w:val="28"/>
-        </w:rPr>
-        <w:t xml:space="preserve">. W </w:t>
-      </w:r>
-      <w:r>
-        <w:rPr>
-          <w:rFonts w:ascii="Times New Roman" w:hAnsi="Times New Roman" w:cs="Times New Roman"/>
+      <w:proofErr w:type="spellStart"/>
+      <w:r>
+        <w:rPr>
+          <w:rFonts w:ascii="Times New Roman" w:hAnsi="Times New Roman" w:cs="Times New Roman"/>
+          <w:i/>
+          <w:sz w:val="28"/>
+          <w:szCs w:val="28"/>
+        </w:rPr>
+        <w:t>is</w:t>
+      </w:r>
+      <w:proofErr w:type="spellEnd"/>
+      <w:r>
+        <w:rPr>
+          <w:rFonts w:ascii="Times New Roman" w:hAnsi="Times New Roman" w:cs="Times New Roman"/>
+          <w:i/>
           <w:sz w:val="28"/>
           <w:szCs w:val="28"/>
         </w:rPr>
         <w:t xml:space="preserve"> </w:t>
       </w:r>
-      <w:r>
-        <w:rPr>
-          <w:rFonts w:ascii="Times New Roman" w:hAnsi="Times New Roman" w:cs="Times New Roman"/>
-          <w:sz w:val="28"/>
-          <w:szCs w:val="28"/>
-        </w:rPr>
-        <w:t xml:space="preserve">SBVR </w:t>
-      </w:r>
-      <w:r>
-        <w:rPr>
-          <w:rFonts w:ascii="Times New Roman" w:hAnsi="Times New Roman" w:cs="Times New Roman"/>
-          <w:sz w:val="28"/>
-          <w:szCs w:val="28"/>
-        </w:rPr>
-        <w:lastRenderedPageBreak/>
-        <w:t xml:space="preserve">wykorzystane są dwa </w:t>
-      </w:r>
-      <w:proofErr w:type="spellStart"/>
-      <w:r>
-        <w:rPr>
-          <w:rFonts w:ascii="Times New Roman" w:hAnsi="Times New Roman" w:cs="Times New Roman"/>
-          <w:sz w:val="28"/>
-          <w:szCs w:val="28"/>
-        </w:rPr>
-        <w:t>aletyczne</w:t>
-      </w:r>
-      <w:proofErr w:type="spellEnd"/>
-      <w:r>
-        <w:rPr>
-          <w:rFonts w:ascii="Times New Roman" w:hAnsi="Times New Roman" w:cs="Times New Roman"/>
-          <w:sz w:val="28"/>
-          <w:szCs w:val="28"/>
-        </w:rPr>
-        <w:t xml:space="preserve"> operatory modalne, opisujące strukturalne reguły biznesowe: </w:t>
-      </w:r>
-      <w:r>
-        <w:rPr>
-          <w:rFonts w:ascii="Times New Roman" w:hAnsi="Times New Roman" w:cs="Times New Roman"/>
+      <w:proofErr w:type="spellStart"/>
+      <w:r>
+        <w:rPr>
+          <w:rFonts w:ascii="Times New Roman" w:hAnsi="Times New Roman" w:cs="Times New Roman"/>
+          <w:i/>
+          <w:sz w:val="28"/>
+          <w:szCs w:val="28"/>
+        </w:rPr>
+        <w:t>necessary</w:t>
+      </w:r>
+      <w:proofErr w:type="spellEnd"/>
+      <w:r>
+        <w:rPr>
+          <w:rFonts w:ascii="Times New Roman" w:hAnsi="Times New Roman" w:cs="Times New Roman"/>
+          <w:i/>
           <w:sz w:val="28"/>
           <w:szCs w:val="28"/>
         </w:rPr>
         <w:t xml:space="preserve"> </w:t>
+      </w:r>
+      <w:proofErr w:type="spellStart"/>
+      <w:r>
+        <w:rPr>
+          <w:rFonts w:ascii="Times New Roman" w:hAnsi="Times New Roman" w:cs="Times New Roman"/>
+          <w:i/>
+          <w:sz w:val="28"/>
+          <w:szCs w:val="28"/>
+        </w:rPr>
+        <w:t>that</w:t>
+      </w:r>
+      <w:proofErr w:type="spellEnd"/>
+      <w:r>
+        <w:rPr>
+          <w:rFonts w:ascii="Times New Roman" w:hAnsi="Times New Roman" w:cs="Times New Roman"/>
+          <w:i/>
+          <w:sz w:val="28"/>
+          <w:szCs w:val="28"/>
+        </w:rPr>
+        <w:t xml:space="preserve"> …</w:t>
       </w:r>
     </w:p>
     <w:p>
@@ -460,7 +653,33 @@
           <w:sz w:val="28"/>
           <w:szCs w:val="28"/>
         </w:rPr>
-        <w:t xml:space="preserve">Jest konieczne, że …  ang. </w:t>
+        <w:t>Jest możliwe, że</w:t>
+      </w:r>
+      <w:r>
+        <w:rPr>
+          <w:rFonts w:ascii="Times New Roman" w:hAnsi="Times New Roman" w:cs="Times New Roman"/>
+          <w:i/>
+          <w:sz w:val="28"/>
+          <w:szCs w:val="28"/>
+        </w:rPr>
+        <w:t xml:space="preserve"> … </w:t>
+      </w:r>
+      <w:r>
+        <w:rPr>
+          <w:rFonts w:ascii="Times New Roman" w:hAnsi="Times New Roman" w:cs="Times New Roman"/>
+          <w:sz w:val="28"/>
+          <w:szCs w:val="28"/>
+        </w:rPr>
+        <w:t>ang</w:t>
+      </w:r>
+      <w:r>
+        <w:rPr>
+          <w:rFonts w:ascii="Times New Roman" w:hAnsi="Times New Roman" w:cs="Times New Roman"/>
+          <w:i/>
+          <w:sz w:val="28"/>
+          <w:szCs w:val="28"/>
+        </w:rPr>
+        <w:t xml:space="preserve">. </w:t>
       </w:r>
       <w:proofErr w:type="spellStart"/>
       <w:r>
@@ -510,7 +729,7 @@
           <w:sz w:val="28"/>
           <w:szCs w:val="28"/>
         </w:rPr>
-        <w:t>necessary</w:t>
+        <w:t>possible</w:t>
       </w:r>
       <w:proofErr w:type="spellEnd"/>
       <w:r>
@@ -547,184 +766,165 @@
       <w:pPr>
         <w:rPr>
           <w:rFonts w:ascii="Times New Roman" w:hAnsi="Times New Roman" w:cs="Times New Roman"/>
-          <w:i/>
-          <w:sz w:val="28"/>
-          <w:szCs w:val="28"/>
-        </w:rPr>
-      </w:pPr>
-      <w:r>
-        <w:rPr>
-          <w:rFonts w:ascii="Times New Roman" w:hAnsi="Times New Roman" w:cs="Times New Roman"/>
-          <w:i/>
-          <w:sz w:val="28"/>
-          <w:szCs w:val="28"/>
-        </w:rPr>
-        <w:tab/>
-      </w:r>
-      <w:r>
-        <w:rPr>
-          <w:rFonts w:ascii="Times New Roman" w:hAnsi="Times New Roman" w:cs="Times New Roman"/>
-          <w:sz w:val="28"/>
-          <w:szCs w:val="28"/>
-        </w:rPr>
-        <w:t>Jest możliwe, że</w:t>
-      </w:r>
-      <w:r>
-        <w:rPr>
-          <w:rFonts w:ascii="Times New Roman" w:hAnsi="Times New Roman" w:cs="Times New Roman"/>
-          <w:i/>
-          <w:sz w:val="28"/>
-          <w:szCs w:val="28"/>
-        </w:rPr>
-        <w:t xml:space="preserve"> … </w:t>
-      </w:r>
-      <w:r>
-        <w:rPr>
-          <w:rFonts w:ascii="Times New Roman" w:hAnsi="Times New Roman" w:cs="Times New Roman"/>
-          <w:sz w:val="28"/>
-          <w:szCs w:val="28"/>
-        </w:rPr>
-        <w:t>ang</w:t>
-      </w:r>
-      <w:r>
-        <w:rPr>
-          <w:rFonts w:ascii="Times New Roman" w:hAnsi="Times New Roman" w:cs="Times New Roman"/>
-          <w:i/>
-          <w:sz w:val="28"/>
-          <w:szCs w:val="28"/>
-        </w:rPr>
-        <w:t xml:space="preserve">. </w:t>
-      </w:r>
-      <w:proofErr w:type="spellStart"/>
-      <w:r>
-        <w:rPr>
-          <w:rFonts w:ascii="Times New Roman" w:hAnsi="Times New Roman" w:cs="Times New Roman"/>
-          <w:i/>
-          <w:sz w:val="28"/>
-          <w:szCs w:val="28"/>
-        </w:rPr>
-        <w:t>it</w:t>
-      </w:r>
-      <w:proofErr w:type="spellEnd"/>
-      <w:r>
-        <w:rPr>
-          <w:rFonts w:ascii="Times New Roman" w:hAnsi="Times New Roman" w:cs="Times New Roman"/>
-          <w:i/>
-          <w:sz w:val="28"/>
-          <w:szCs w:val="28"/>
-        </w:rPr>
-        <w:t xml:space="preserve"> </w:t>
-      </w:r>
-      <w:proofErr w:type="spellStart"/>
-      <w:r>
-        <w:rPr>
-          <w:rFonts w:ascii="Times New Roman" w:hAnsi="Times New Roman" w:cs="Times New Roman"/>
-          <w:i/>
-          <w:sz w:val="28"/>
-          <w:szCs w:val="28"/>
-        </w:rPr>
-        <w:t>is</w:t>
-      </w:r>
-      <w:proofErr w:type="spellEnd"/>
-      <w:r>
-        <w:rPr>
-          <w:rFonts w:ascii="Times New Roman" w:hAnsi="Times New Roman" w:cs="Times New Roman"/>
-          <w:i/>
-          <w:sz w:val="28"/>
-          <w:szCs w:val="28"/>
-        </w:rPr>
-        <w:t xml:space="preserve"> </w:t>
-      </w:r>
-      <w:proofErr w:type="spellStart"/>
-      <w:r>
-        <w:rPr>
-          <w:rFonts w:ascii="Times New Roman" w:hAnsi="Times New Roman" w:cs="Times New Roman"/>
-          <w:i/>
-          <w:sz w:val="28"/>
-          <w:szCs w:val="28"/>
-        </w:rPr>
-        <w:t>possible</w:t>
-      </w:r>
-      <w:proofErr w:type="spellEnd"/>
-      <w:r>
-        <w:rPr>
-          <w:rFonts w:ascii="Times New Roman" w:hAnsi="Times New Roman" w:cs="Times New Roman"/>
-          <w:i/>
-          <w:sz w:val="28"/>
-          <w:szCs w:val="28"/>
-        </w:rPr>
-        <w:t xml:space="preserve"> </w:t>
-      </w:r>
-      <w:proofErr w:type="spellStart"/>
-      <w:r>
-        <w:rPr>
-          <w:rFonts w:ascii="Times New Roman" w:hAnsi="Times New Roman" w:cs="Times New Roman"/>
-          <w:i/>
-          <w:sz w:val="28"/>
-          <w:szCs w:val="28"/>
-        </w:rPr>
-        <w:t>that</w:t>
-      </w:r>
-      <w:proofErr w:type="spellEnd"/>
-      <w:r>
-        <w:rPr>
-          <w:rFonts w:ascii="Times New Roman" w:hAnsi="Times New Roman" w:cs="Times New Roman"/>
-          <w:i/>
-          <w:sz w:val="28"/>
-          <w:szCs w:val="28"/>
-        </w:rPr>
-        <w:t xml:space="preserve"> …</w:t>
+          <w:sz w:val="28"/>
+          <w:szCs w:val="28"/>
+        </w:rPr>
+      </w:pPr>
+      <w:r>
+        <w:rPr>
+          <w:rFonts w:ascii="Times New Roman" w:hAnsi="Times New Roman" w:cs="Times New Roman"/>
+          <w:sz w:val="28"/>
+          <w:szCs w:val="28"/>
+        </w:rPr>
+        <w:t xml:space="preserve">Modalność deontyczna służy natomiast do opisu związków pomiędzy nakazem, zakazem i pozwoleniem. </w:t>
+      </w:r>
+      <w:r>
+        <w:rPr>
+          <w:rFonts w:ascii="Times New Roman" w:hAnsi="Times New Roman" w:cs="Times New Roman"/>
+          <w:sz w:val="28"/>
+          <w:szCs w:val="28"/>
+        </w:rPr>
+        <w:t xml:space="preserve">Pojęcia nakazu i pozwolenia są podobne do </w:t>
+      </w:r>
+      <w:proofErr w:type="spellStart"/>
+      <w:r>
+        <w:rPr>
+          <w:rFonts w:ascii="Times New Roman" w:hAnsi="Times New Roman" w:cs="Times New Roman"/>
+          <w:sz w:val="28"/>
+          <w:szCs w:val="28"/>
+        </w:rPr>
+        <w:t>aletycznych</w:t>
+      </w:r>
+      <w:proofErr w:type="spellEnd"/>
+      <w:r>
+        <w:rPr>
+          <w:rFonts w:ascii="Times New Roman" w:hAnsi="Times New Roman" w:cs="Times New Roman"/>
+          <w:sz w:val="28"/>
+          <w:szCs w:val="28"/>
+        </w:rPr>
+        <w:t xml:space="preserve"> pojęć konieczności i możliwości, jednak są opisywane przez słabsze aksjomaty</w:t>
+      </w:r>
+      <w:r>
+        <w:rPr>
+          <w:rFonts w:ascii="Times New Roman" w:hAnsi="Times New Roman" w:cs="Times New Roman"/>
+          <w:sz w:val="28"/>
+          <w:szCs w:val="28"/>
+        </w:rPr>
+        <w:t xml:space="preserve">. Do opisu operacyjnych </w:t>
+      </w:r>
+      <w:r>
+        <w:rPr>
+          <w:rFonts w:ascii="Times New Roman" w:hAnsi="Times New Roman" w:cs="Times New Roman"/>
+          <w:sz w:val="28"/>
+          <w:szCs w:val="28"/>
+        </w:rPr>
+        <w:t xml:space="preserve">reguł biznesowych w SBVR, wykorzystane zostały dwa operatory deontyczne, opisujące nakaz i pozwolenie: </w:t>
       </w:r>
     </w:p>
     <w:p>
       <w:pPr>
         <w:rPr>
           <w:rFonts w:ascii="Times New Roman" w:hAnsi="Times New Roman" w:cs="Times New Roman"/>
-          <w:sz w:val="28"/>
-          <w:szCs w:val="28"/>
-        </w:rPr>
-      </w:pPr>
-      <w:r>
-        <w:rPr>
-          <w:rFonts w:ascii="Times New Roman" w:hAnsi="Times New Roman" w:cs="Times New Roman"/>
-          <w:sz w:val="28"/>
-          <w:szCs w:val="28"/>
-        </w:rPr>
-        <w:t xml:space="preserve">Modalność deontyczna służy natomiast do opisu związków pomiędzy nakazem, zakazem i pozwoleniem. </w:t>
-      </w:r>
-      <w:r>
-        <w:rPr>
-          <w:rFonts w:ascii="Times New Roman" w:hAnsi="Times New Roman" w:cs="Times New Roman"/>
-          <w:sz w:val="28"/>
-          <w:szCs w:val="28"/>
-        </w:rPr>
-        <w:t xml:space="preserve">Pojęcia nakazu i pozwolenia są podobne do </w:t>
-      </w:r>
-      <w:proofErr w:type="spellStart"/>
-      <w:r>
-        <w:rPr>
-          <w:rFonts w:ascii="Times New Roman" w:hAnsi="Times New Roman" w:cs="Times New Roman"/>
-          <w:sz w:val="28"/>
-          <w:szCs w:val="28"/>
-        </w:rPr>
-        <w:t>aletycznych</w:t>
-      </w:r>
-      <w:proofErr w:type="spellEnd"/>
-      <w:r>
-        <w:rPr>
-          <w:rFonts w:ascii="Times New Roman" w:hAnsi="Times New Roman" w:cs="Times New Roman"/>
-          <w:sz w:val="28"/>
-          <w:szCs w:val="28"/>
-        </w:rPr>
-        <w:t xml:space="preserve"> pojęć konieczności i możliwości, jednak są opisywane przez słabsze aksjomaty</w:t>
-      </w:r>
-      <w:r>
-        <w:rPr>
-          <w:rFonts w:ascii="Times New Roman" w:hAnsi="Times New Roman" w:cs="Times New Roman"/>
-          <w:sz w:val="28"/>
-          <w:szCs w:val="28"/>
-        </w:rPr>
-        <w:t xml:space="preserve">. Do opisu operatywnych reguł biznesowych w SBVR, wykorzystane zostały dwa operatory deontyczne, opisujące nakaz i pozwolenie: </w:t>
+          <w:i/>
+          <w:sz w:val="28"/>
+          <w:szCs w:val="28"/>
+        </w:rPr>
+      </w:pPr>
+      <w:r>
+        <w:rPr>
+          <w:rFonts w:ascii="Times New Roman" w:hAnsi="Times New Roman" w:cs="Times New Roman"/>
+          <w:sz w:val="28"/>
+          <w:szCs w:val="28"/>
+        </w:rPr>
+        <w:tab/>
+      </w:r>
+      <w:r>
+        <w:rPr>
+          <w:rFonts w:ascii="Times New Roman" w:hAnsi="Times New Roman" w:cs="Times New Roman"/>
+          <w:sz w:val="28"/>
+          <w:szCs w:val="28"/>
+        </w:rPr>
+        <w:t xml:space="preserve">Jest obowiązkowe, że … ang. </w:t>
+      </w:r>
+      <w:proofErr w:type="spellStart"/>
+      <w:r>
+        <w:rPr>
+          <w:rFonts w:ascii="Times New Roman" w:hAnsi="Times New Roman" w:cs="Times New Roman"/>
+          <w:i/>
+          <w:sz w:val="28"/>
+          <w:szCs w:val="28"/>
+        </w:rPr>
+        <w:t>it</w:t>
+      </w:r>
+      <w:proofErr w:type="spellEnd"/>
+      <w:r>
+        <w:rPr>
+          <w:rFonts w:ascii="Times New Roman" w:hAnsi="Times New Roman" w:cs="Times New Roman"/>
+          <w:i/>
+          <w:sz w:val="28"/>
+          <w:szCs w:val="28"/>
+        </w:rPr>
+        <w:t xml:space="preserve"> </w:t>
+      </w:r>
+      <w:proofErr w:type="spellStart"/>
+      <w:r>
+        <w:rPr>
+          <w:rFonts w:ascii="Times New Roman" w:hAnsi="Times New Roman" w:cs="Times New Roman"/>
+          <w:i/>
+          <w:sz w:val="28"/>
+          <w:szCs w:val="28"/>
+        </w:rPr>
+        <w:t>is</w:t>
+      </w:r>
+      <w:proofErr w:type="spellEnd"/>
+      <w:r>
+        <w:rPr>
+          <w:rFonts w:ascii="Times New Roman" w:hAnsi="Times New Roman" w:cs="Times New Roman"/>
+          <w:i/>
+          <w:sz w:val="28"/>
+          <w:szCs w:val="28"/>
+        </w:rPr>
+        <w:t xml:space="preserve"> </w:t>
+      </w:r>
+      <w:proofErr w:type="spellStart"/>
+      <w:r>
+        <w:rPr>
+          <w:rFonts w:ascii="Times New Roman" w:hAnsi="Times New Roman" w:cs="Times New Roman"/>
+          <w:i/>
+          <w:sz w:val="28"/>
+          <w:szCs w:val="28"/>
+        </w:rPr>
+        <w:t>obligatory</w:t>
+      </w:r>
+      <w:proofErr w:type="spellEnd"/>
+      <w:r>
+        <w:rPr>
+          <w:rFonts w:ascii="Times New Roman" w:hAnsi="Times New Roman" w:cs="Times New Roman"/>
+          <w:i/>
+          <w:sz w:val="28"/>
+          <w:szCs w:val="28"/>
+        </w:rPr>
+        <w:t xml:space="preserve"> </w:t>
+      </w:r>
+      <w:proofErr w:type="spellStart"/>
+      <w:r>
+        <w:rPr>
+          <w:rFonts w:ascii="Times New Roman" w:hAnsi="Times New Roman" w:cs="Times New Roman"/>
+          <w:i/>
+          <w:sz w:val="28"/>
+          <w:szCs w:val="28"/>
+        </w:rPr>
+        <w:t>that</w:t>
+      </w:r>
+      <w:proofErr w:type="spellEnd"/>
+      <w:r>
+        <w:rPr>
+          <w:rFonts w:ascii="Times New Roman" w:hAnsi="Times New Roman" w:cs="Times New Roman"/>
+          <w:i/>
+          <w:sz w:val="28"/>
+          <w:szCs w:val="28"/>
+        </w:rPr>
+        <w:t xml:space="preserve"> …</w:t>
       </w:r>
     </w:p>
     <w:p>
@@ -739,6 +939,7 @@
       <w:r>
         <w:rPr>
           <w:rFonts w:ascii="Times New Roman" w:hAnsi="Times New Roman" w:cs="Times New Roman"/>
+          <w:i/>
           <w:sz w:val="28"/>
           <w:szCs w:val="28"/>
         </w:rPr>
@@ -750,7 +951,43 @@
           <w:sz w:val="28"/>
           <w:szCs w:val="28"/>
         </w:rPr>
-        <w:t xml:space="preserve">Jest obowiązkowe, że … ang. </w:t>
+        <w:t>Jest</w:t>
+      </w:r>
+      <w:r>
+        <w:rPr>
+          <w:rFonts w:ascii="Times New Roman" w:hAnsi="Times New Roman" w:cs="Times New Roman"/>
+          <w:sz w:val="28"/>
+          <w:szCs w:val="28"/>
+        </w:rPr>
+        <w:t xml:space="preserve"> dozwolone, że …</w:t>
+      </w:r>
+      <w:r>
+        <w:rPr>
+          <w:rFonts w:ascii="Times New Roman" w:hAnsi="Times New Roman" w:cs="Times New Roman"/>
+          <w:i/>
+          <w:sz w:val="28"/>
+          <w:szCs w:val="28"/>
+        </w:rPr>
+        <w:t xml:space="preserve">  </w:t>
+      </w:r>
+      <w:proofErr w:type="spellStart"/>
+      <w:r>
+        <w:rPr>
+          <w:rFonts w:ascii="Times New Roman" w:hAnsi="Times New Roman" w:cs="Times New Roman"/>
+          <w:sz w:val="28"/>
+          <w:szCs w:val="28"/>
+        </w:rPr>
+        <w:t>ang</w:t>
+      </w:r>
+      <w:proofErr w:type="spellEnd"/>
+      <w:r>
+        <w:rPr>
+          <w:rFonts w:ascii="Times New Roman" w:hAnsi="Times New Roman" w:cs="Times New Roman"/>
+          <w:i/>
+          <w:sz w:val="28"/>
+          <w:szCs w:val="28"/>
+        </w:rPr>
+        <w:t xml:space="preserve"> .</w:t>
       </w:r>
       <w:proofErr w:type="spellStart"/>
       <w:r>
@@ -800,7 +1037,7 @@
           <w:sz w:val="28"/>
           <w:szCs w:val="28"/>
         </w:rPr>
-        <w:t>obligatory</w:t>
+        <w:t>permitted</w:t>
       </w:r>
       <w:proofErr w:type="spellEnd"/>
       <w:r>
@@ -837,143 +1074,35 @@
       <w:pPr>
         <w:rPr>
           <w:rFonts w:ascii="Times New Roman" w:hAnsi="Times New Roman" w:cs="Times New Roman"/>
-          <w:i/>
-          <w:sz w:val="28"/>
-          <w:szCs w:val="28"/>
-        </w:rPr>
-      </w:pPr>
-      <w:r>
-        <w:rPr>
-          <w:rFonts w:ascii="Times New Roman" w:hAnsi="Times New Roman" w:cs="Times New Roman"/>
-          <w:i/>
-          <w:sz w:val="28"/>
-          <w:szCs w:val="28"/>
-        </w:rPr>
-        <w:tab/>
-      </w:r>
-      <w:r>
-        <w:rPr>
-          <w:rFonts w:ascii="Times New Roman" w:hAnsi="Times New Roman" w:cs="Times New Roman"/>
-          <w:sz w:val="28"/>
-          <w:szCs w:val="28"/>
-        </w:rPr>
-        <w:t>Jest</w:t>
-      </w:r>
-      <w:r>
-        <w:rPr>
-          <w:rFonts w:ascii="Times New Roman" w:hAnsi="Times New Roman" w:cs="Times New Roman"/>
-          <w:sz w:val="28"/>
-          <w:szCs w:val="28"/>
-        </w:rPr>
-        <w:t xml:space="preserve"> dozwolone, że …</w:t>
-      </w:r>
-      <w:r>
-        <w:rPr>
-          <w:rFonts w:ascii="Times New Roman" w:hAnsi="Times New Roman" w:cs="Times New Roman"/>
-          <w:i/>
-          <w:sz w:val="28"/>
-          <w:szCs w:val="28"/>
-        </w:rPr>
-        <w:t xml:space="preserve">  </w:t>
-      </w:r>
-      <w:proofErr w:type="spellStart"/>
-      <w:r>
-        <w:rPr>
-          <w:rFonts w:ascii="Times New Roman" w:hAnsi="Times New Roman" w:cs="Times New Roman"/>
-          <w:sz w:val="28"/>
-          <w:szCs w:val="28"/>
-        </w:rPr>
-        <w:t>ang</w:t>
-      </w:r>
-      <w:proofErr w:type="spellEnd"/>
-      <w:r>
-        <w:rPr>
-          <w:rFonts w:ascii="Times New Roman" w:hAnsi="Times New Roman" w:cs="Times New Roman"/>
-          <w:i/>
-          <w:sz w:val="28"/>
-          <w:szCs w:val="28"/>
-        </w:rPr>
-        <w:t xml:space="preserve"> .</w:t>
-      </w:r>
-      <w:proofErr w:type="spellStart"/>
-      <w:r>
-        <w:rPr>
-          <w:rFonts w:ascii="Times New Roman" w:hAnsi="Times New Roman" w:cs="Times New Roman"/>
-          <w:i/>
-          <w:sz w:val="28"/>
-          <w:szCs w:val="28"/>
-        </w:rPr>
-        <w:t>it</w:t>
-      </w:r>
-      <w:proofErr w:type="spellEnd"/>
-      <w:r>
-        <w:rPr>
-          <w:rFonts w:ascii="Times New Roman" w:hAnsi="Times New Roman" w:cs="Times New Roman"/>
-          <w:i/>
-          <w:sz w:val="28"/>
-          <w:szCs w:val="28"/>
-        </w:rPr>
-        <w:t xml:space="preserve"> </w:t>
-      </w:r>
-      <w:proofErr w:type="spellStart"/>
-      <w:r>
-        <w:rPr>
-          <w:rFonts w:ascii="Times New Roman" w:hAnsi="Times New Roman" w:cs="Times New Roman"/>
-          <w:i/>
-          <w:sz w:val="28"/>
-          <w:szCs w:val="28"/>
-        </w:rPr>
-        <w:t>is</w:t>
-      </w:r>
-      <w:proofErr w:type="spellEnd"/>
-      <w:r>
-        <w:rPr>
-          <w:rFonts w:ascii="Times New Roman" w:hAnsi="Times New Roman" w:cs="Times New Roman"/>
-          <w:i/>
-          <w:sz w:val="28"/>
-          <w:szCs w:val="28"/>
-        </w:rPr>
-        <w:t xml:space="preserve"> </w:t>
-      </w:r>
-      <w:proofErr w:type="spellStart"/>
-      <w:r>
-        <w:rPr>
-          <w:rFonts w:ascii="Times New Roman" w:hAnsi="Times New Roman" w:cs="Times New Roman"/>
-          <w:i/>
-          <w:sz w:val="28"/>
-          <w:szCs w:val="28"/>
-        </w:rPr>
-        <w:t>permitted</w:t>
-      </w:r>
-      <w:proofErr w:type="spellEnd"/>
-      <w:r>
-        <w:rPr>
-          <w:rFonts w:ascii="Times New Roman" w:hAnsi="Times New Roman" w:cs="Times New Roman"/>
-          <w:i/>
-          <w:sz w:val="28"/>
-          <w:szCs w:val="28"/>
-        </w:rPr>
-        <w:t xml:space="preserve"> </w:t>
-      </w:r>
-      <w:proofErr w:type="spellStart"/>
-      <w:r>
-        <w:rPr>
-          <w:rFonts w:ascii="Times New Roman" w:hAnsi="Times New Roman" w:cs="Times New Roman"/>
-          <w:i/>
-          <w:sz w:val="28"/>
-          <w:szCs w:val="28"/>
-        </w:rPr>
-        <w:t>that</w:t>
-      </w:r>
-      <w:proofErr w:type="spellEnd"/>
-      <w:r>
-        <w:rPr>
-          <w:rFonts w:ascii="Times New Roman" w:hAnsi="Times New Roman" w:cs="Times New Roman"/>
-          <w:i/>
-          <w:sz w:val="28"/>
-          <w:szCs w:val="28"/>
-        </w:rPr>
-        <w:t xml:space="preserve"> …</w:t>
+          <w:sz w:val="28"/>
+          <w:szCs w:val="28"/>
+        </w:rPr>
+      </w:pPr>
+      <w:r>
+        <w:rPr>
+          <w:rFonts w:ascii="Times New Roman" w:hAnsi="Times New Roman" w:cs="Times New Roman"/>
+          <w:sz w:val="28"/>
+          <w:szCs w:val="28"/>
+        </w:rPr>
+        <w:t xml:space="preserve">Można więc wyróżnić dwa rodzaje reguł biznesowych: reguły strukturalne opisywane przez modalność </w:t>
+      </w:r>
+      <w:proofErr w:type="spellStart"/>
+      <w:r>
+        <w:rPr>
+          <w:rFonts w:ascii="Times New Roman" w:hAnsi="Times New Roman" w:cs="Times New Roman"/>
+          <w:sz w:val="28"/>
+          <w:szCs w:val="28"/>
+        </w:rPr>
+        <w:t>aletyczną</w:t>
+      </w:r>
+      <w:proofErr w:type="spellEnd"/>
+      <w:r>
+        <w:rPr>
+          <w:rFonts w:ascii="Times New Roman" w:hAnsi="Times New Roman" w:cs="Times New Roman"/>
+          <w:sz w:val="28"/>
+          <w:szCs w:val="28"/>
+        </w:rPr>
+        <w:t xml:space="preserve"> oraz reguły operacyjne, wyrażone przez modalność deontyczną. Reguły strukturalne są wyrazem konieczności, natomiast wyrażone przez pojęcia logiki deontycznej reguły operacyjne są wyrazem zobowiązania. </w:t>
       </w:r>
     </w:p>
     <w:p>
@@ -990,6 +1119,14 @@
           <w:sz w:val="28"/>
           <w:szCs w:val="28"/>
         </w:rPr>
+        <w:tab/>
+      </w:r>
+      <w:r>
+        <w:rPr>
+          <w:rFonts w:ascii="Times New Roman" w:hAnsi="Times New Roman" w:cs="Times New Roman"/>
+          <w:sz w:val="28"/>
+          <w:szCs w:val="28"/>
+        </w:rPr>
         <w:t xml:space="preserve">Definiowanie reguł biznesowych rozpoczyna się od konceptu czasownikowego </w:t>
       </w:r>
       <w:proofErr w:type="spellStart"/>
@@ -1067,7 +1204,23 @@
           <w:sz w:val="28"/>
           <w:szCs w:val="28"/>
         </w:rPr>
-        <w:t>Możliwe jest również budowanie reguł na podstawie większej ilości konceptów czasownikowych. Następnym krokiem jest dodanie odpowiedniego operator modalnego, opisującego zobowiązanie(reguły operacyjne) lub konieczność(reguły strukturalne):</w:t>
+        <w:t>Możliwe jest również budowanie reguł na podstawie większej ilości konceptów czasownikowych. Następnym krokiem jest dodanie odpowiedniego operator</w:t>
+      </w:r>
+      <w:r>
+        <w:rPr>
+          <w:rFonts w:ascii="Times New Roman" w:hAnsi="Times New Roman" w:cs="Times New Roman"/>
+          <w:sz w:val="28"/>
+          <w:szCs w:val="28"/>
+        </w:rPr>
+        <w:t>a</w:t>
+      </w:r>
+      <w:r>
+        <w:rPr>
+          <w:rFonts w:ascii="Times New Roman" w:hAnsi="Times New Roman" w:cs="Times New Roman"/>
+          <w:sz w:val="28"/>
+          <w:szCs w:val="28"/>
+        </w:rPr>
+        <w:t xml:space="preserve"> modalnego, opisującego zobowiązanie(reguły operacyjne) lub konieczność(reguły strukturalne):</w:t>
       </w:r>
     </w:p>
     <w:p>
@@ -1178,7 +1331,16 @@
           <w:sz w:val="28"/>
           <w:szCs w:val="28"/>
         </w:rPr>
-        <w:t>zarówno ze względu na klasyfikację poprzez modalność(</w:t>
+        <w:t xml:space="preserve">zarówno ze </w:t>
+      </w:r>
+      <w:r>
+        <w:rPr>
+          <w:rFonts w:ascii="Times New Roman" w:hAnsi="Times New Roman" w:cs="Times New Roman"/>
+          <w:sz w:val="28"/>
+          <w:szCs w:val="28"/>
+        </w:rPr>
+        <w:lastRenderedPageBreak/>
+        <w:t>względu na klasyfikację poprzez modalność(</w:t>
       </w:r>
       <w:proofErr w:type="spellStart"/>
       <w:r>
@@ -1222,16 +1384,7 @@
           <w:szCs w:val="28"/>
         </w:rPr>
         <w:tab/>
-        <w:t xml:space="preserve">Jako, że reguły biznesowe są przeznaczone dla ludzi, mogą być łamane, a co za tym idzie konieczna staję się kontrola ich przestrzegania. SBVR nie definiuje akcji podejmowanych przy egzekwowaniu reguł(ma to być rozwiązane </w:t>
-      </w:r>
-      <w:r>
-        <w:rPr>
-          <w:rFonts w:ascii="Times New Roman" w:hAnsi="Times New Roman" w:cs="Times New Roman"/>
-          <w:sz w:val="28"/>
-          <w:szCs w:val="28"/>
-        </w:rPr>
-        <w:lastRenderedPageBreak/>
-        <w:t xml:space="preserve">poprzez integrację z innymi specyfikacjami modelowania biznesowego OMG). Zdefiniowane są natomiast poziomy przestrzegania danych reguł, ang. </w:t>
+        <w:t xml:space="preserve">Jako, że reguły biznesowe są przeznaczone dla ludzi, mogą być łamane, a co za tym idzie konieczna staję się kontrola ich przestrzegania. SBVR nie definiuje akcji podejmowanych przy egzekwowaniu reguł(ma to być rozwiązane poprzez integrację z innymi specyfikacjami modelowania biznesowego OMG). Zdefiniowane są natomiast poziomy przestrzegania danych reguł, ang. </w:t>
       </w:r>
       <w:proofErr w:type="spellStart"/>
       <w:r>

</xml_diff>